<commit_message>
Epic 2 - Sofia Kuts
</commit_message>
<xml_diff>
--- a/ai_12/sofia_kuts/epic_1/epic_1_practice_and_labs_sofia_kuts.docx
+++ b/ai_12/sofia_kuts/epic_1/epic_1_practice_and_labs_sofia_kuts.docx
@@ -1165,7 +1165,25 @@
             <w:shd w:val="clear" w:color="auto" w:fill="FFFFFF"/>
             <w:lang w:val="uk-UA"/>
           </w:rPr>
-          <w:t>https://learn.sparkfun.com/tutorials/binary/all/</w:t>
+          <w:t>https://learn.sparkf</w:t>
+        </w:r>
+        <w:r>
+          <w:rPr>
+            <w:rStyle w:val="Hyperlink"/>
+            <w:rFonts w:ascii="Times New Roman" w:hAnsi="Times New Roman" w:cs="Times New Roman"/>
+            <w:shd w:val="clear" w:color="auto" w:fill="FFFFFF"/>
+            <w:lang w:val="uk-UA"/>
+          </w:rPr>
+          <w:t>u</w:t>
+        </w:r>
+        <w:r>
+          <w:rPr>
+            <w:rStyle w:val="Hyperlink"/>
+            <w:rFonts w:ascii="Times New Roman" w:hAnsi="Times New Roman" w:cs="Times New Roman"/>
+            <w:shd w:val="clear" w:color="auto" w:fill="FFFFFF"/>
+            <w:lang w:val="uk-UA"/>
+          </w:rPr>
+          <w:t>n.com/tutorials/binary/all/</w:t>
         </w:r>
       </w:hyperlink>
     </w:p>
@@ -2180,16 +2198,7 @@
           <w:shd w:val="clear" w:color="auto" w:fill="FFFFFF"/>
           <w:lang w:val="uk-UA"/>
         </w:rPr>
-        <w:t>.</w:t>
-      </w:r>
-      <w:r>
-        <w:rPr>
-          <w:rFonts w:ascii="Times New Roman" w:hAnsi="Times New Roman" w:cs="Times New Roman"/>
-          <w:color w:val="000000"/>
-          <w:shd w:val="clear" w:color="auto" w:fill="FFFFFF"/>
-          <w:lang w:val="uk-UA"/>
-        </w:rPr>
-        <w:t xml:space="preserve"> </w:t>
+        <w:t xml:space="preserve">. </w:t>
       </w:r>
     </w:p>
     <w:p>
@@ -2408,16 +2417,7 @@
           <w:shd w:val="clear" w:color="auto" w:fill="FFFFFF"/>
           <w:lang w:val="uk-UA"/>
         </w:rPr>
-        <w:t xml:space="preserve">Інформація </w:t>
-      </w:r>
-      <w:r>
-        <w:rPr>
-          <w:rFonts w:ascii="Times New Roman" w:hAnsi="Times New Roman" w:cs="Times New Roman"/>
-          <w:color w:val="000000"/>
-          <w:shd w:val="clear" w:color="auto" w:fill="FFFFFF"/>
-          <w:lang w:val="uk-UA"/>
-        </w:rPr>
-        <w:t xml:space="preserve">на сайті </w:t>
+        <w:t xml:space="preserve">Інформація на сайті </w:t>
       </w:r>
     </w:p>
     <w:p>
@@ -2437,25 +2437,7 @@
           <w:shd w:val="clear" w:color="auto" w:fill="FFFFFF"/>
           <w:lang w:val="uk-UA"/>
         </w:rPr>
-        <w:t xml:space="preserve">            </w:t>
-      </w:r>
-      <w:r>
-        <w:rPr>
-          <w:rFonts w:ascii="Times New Roman" w:hAnsi="Times New Roman" w:cs="Times New Roman"/>
-          <w:color w:val="000000"/>
-          <w:shd w:val="clear" w:color="auto" w:fill="FFFFFF"/>
-          <w:lang w:val="uk-UA"/>
-        </w:rPr>
-        <w:t>Статус :</w:t>
-      </w:r>
-      <w:r>
-        <w:rPr>
-          <w:rFonts w:ascii="Times New Roman" w:hAnsi="Times New Roman" w:cs="Times New Roman"/>
-          <w:color w:val="000000"/>
-          <w:shd w:val="clear" w:color="auto" w:fill="FFFFFF"/>
-          <w:lang w:val="uk-UA"/>
-        </w:rPr>
-        <w:t>Ознайомилась з роботою на цій платформі та виконала завдання .</w:t>
+        <w:t xml:space="preserve">            Статус :Ознайомилась з роботою на цій платформі та виконала завдання .</w:t>
       </w:r>
     </w:p>
     <w:p>
@@ -3604,7 +3586,7 @@
       <w:pPr>
         <w:rPr>
           <w:rFonts w:ascii="Times New Roman" w:hAnsi="Times New Roman" w:cs="Times New Roman"/>
-          <w:lang w:val="uk-UA"/>
+          <w:lang w:val="en-US"/>
         </w:rPr>
       </w:pPr>
       <w:r>
@@ -5728,13 +5710,17 @@
       </w:pPr>
       <w:r>
         <w:rPr>
-          <w:noProof/>
+          <w:rFonts w:ascii="Times New Roman" w:hAnsi="Times New Roman" w:cs="Times New Roman"/>
+          <w:color w:val="000000"/>
+          <w:sz w:val="28"/>
+          <w:szCs w:val="28"/>
+          <w:lang w:val="uk-UA"/>
         </w:rPr>
         <w:drawing>
-          <wp:inline distT="0" distB="0" distL="0" distR="0" wp14:anchorId="46110422" wp14:editId="15D87867">
-            <wp:extent cx="3544774" cy="2003898"/>
-            <wp:effectExtent l="0" t="0" r="0" b="3175"/>
-            <wp:docPr id="10" name="Picture 10"/>
+          <wp:inline distT="0" distB="0" distL="0" distR="0" wp14:anchorId="1A7042C8" wp14:editId="307859B6">
+            <wp:extent cx="4057499" cy="1733107"/>
+            <wp:effectExtent l="0" t="0" r="0" b="0"/>
+            <wp:docPr id="16" name="Picture 16"/>
             <wp:cNvGraphicFramePr>
               <a:graphicFrameLocks xmlns:a="http://schemas.openxmlformats.org/drawingml/2006/main" noChangeAspect="1"/>
             </wp:cNvGraphicFramePr>
@@ -5754,7 +5740,7 @@
                   <pic:spPr>
                     <a:xfrm>
                       <a:off x="0" y="0"/>
-                      <a:ext cx="3619513" cy="2046149"/>
+                      <a:ext cx="4150722" cy="1772926"/>
                     </a:xfrm>
                     <a:prstGeom prst="rect">
                       <a:avLst/>
@@ -6146,15 +6132,14 @@
       <w:r>
         <w:rPr>
           <w:rFonts w:ascii="Times New Roman" w:hAnsi="Times New Roman" w:cs="Times New Roman"/>
-          <w:noProof/>
-          <w:color w:val="000000"/>
-          <w:lang w:val="uk-UA"/>
+          <w:color w:val="000000"/>
+          <w:lang w:val="en-US"/>
         </w:rPr>
         <w:drawing>
-          <wp:inline distT="0" distB="0" distL="0" distR="0" wp14:anchorId="7EA8B3D8" wp14:editId="29087435">
-            <wp:extent cx="3346101" cy="3060467"/>
-            <wp:effectExtent l="0" t="0" r="0" b="635"/>
-            <wp:docPr id="12" name="Picture 12"/>
+          <wp:inline distT="0" distB="0" distL="0" distR="0" wp14:anchorId="292C5C34" wp14:editId="04261082">
+            <wp:extent cx="3259635" cy="3402419"/>
+            <wp:effectExtent l="0" t="0" r="0" b="3175"/>
+            <wp:docPr id="17" name="Picture 17"/>
             <wp:cNvGraphicFramePr>
               <a:graphicFrameLocks xmlns:a="http://schemas.openxmlformats.org/drawingml/2006/main" noChangeAspect="1"/>
             </wp:cNvGraphicFramePr>
@@ -6174,7 +6159,7 @@
                   <pic:spPr>
                     <a:xfrm>
                       <a:off x="0" y="0"/>
-                      <a:ext cx="3413807" cy="3122393"/>
+                      <a:ext cx="3259635" cy="3402419"/>
                     </a:xfrm>
                     <a:prstGeom prst="rect">
                       <a:avLst/>
@@ -6244,7 +6229,6 @@
           <w:color w:val="000000"/>
           <w:lang w:val="uk-UA"/>
         </w:rPr>
-        <w:lastRenderedPageBreak/>
         <w:t>Витрачений час – 10 хвилин.</w:t>
       </w:r>
       <w:r>
@@ -6262,23 +6246,7 @@
             <w:rFonts w:ascii="Times New Roman" w:hAnsi="Times New Roman" w:cs="Times New Roman"/>
             <w:lang w:val="en-US"/>
           </w:rPr>
-          <w:t>https://github.com/artificial-intelligence-department/ai_programming_playground</w:t>
-        </w:r>
-        <w:r>
-          <w:rPr>
-            <w:rStyle w:val="Hyperlink"/>
-            <w:rFonts w:ascii="Times New Roman" w:hAnsi="Times New Roman" w:cs="Times New Roman"/>
-            <w:lang w:val="en-US"/>
-          </w:rPr>
-          <w:t>_</w:t>
-        </w:r>
-        <w:r>
-          <w:rPr>
-            <w:rStyle w:val="Hyperlink"/>
-            <w:rFonts w:ascii="Times New Roman" w:hAnsi="Times New Roman" w:cs="Times New Roman"/>
-            <w:lang w:val="en-US"/>
-          </w:rPr>
-          <w:t>2024/blob/epic_1_practice_and_labs_sofia_kuts/ai_12/sofia_kuts/epic_1/self_practice_work_algotester_task_1_sofia_kuts.cpp</w:t>
+          <w:t>https://github.com/artificial-intelligence-department/ai_programming_playground_2024/blob/epic_1_practice_and_labs_sofia_kuts/ai_12/sofia_kuts/epic_1/self_practice_work_algotester_task_1_sofia_kuts.cpp</w:t>
         </w:r>
       </w:hyperlink>
     </w:p>
@@ -6694,6 +6662,7 @@
         <w:rPr>
           <w:color w:val="000000"/>
         </w:rPr>
+        <w:lastRenderedPageBreak/>
         <w:t>Скрін з 2-ї зустрічі по обговоренню задач Епіку та Скрін прогресу по Трелло</w:t>
       </w:r>
     </w:p>

</xml_diff>